<commit_message>
after top 5 branches
after top 5 branches
</commit_message>
<xml_diff>
--- a/Sprint 2/SQL questions.docx
+++ b/Sprint 2/SQL questions.docx
@@ -805,6 +805,49 @@
                     <a:xfrm>
                       <a:off x="0" y="0"/>
                       <a:ext cx="5248275" cy="6257925"/>
+                    </a:xfrm>
+                    <a:prstGeom prst="rect">
+                      <a:avLst/>
+                    </a:prstGeom>
+                  </pic:spPr>
+                </pic:pic>
+              </a:graphicData>
+            </a:graphic>
+          </wp:inline>
+        </w:drawing>
+      </w:r>
+    </w:p>
+    <w:p>
+      <w:r>
+        <w:rPr>
+          <w:noProof/>
+        </w:rPr>
+        <w:lastRenderedPageBreak/>
+        <w:drawing>
+          <wp:inline distT="0" distB="0" distL="0" distR="0" wp14:anchorId="2D8C54C0" wp14:editId="2E08C0CF">
+            <wp:extent cx="5391150" cy="5962650"/>
+            <wp:effectExtent l="0" t="0" r="0" b="0"/>
+            <wp:docPr id="5" name="Picture 5"/>
+            <wp:cNvGraphicFramePr>
+              <a:graphicFrameLocks xmlns:a="http://schemas.openxmlformats.org/drawingml/2006/main" noChangeAspect="1"/>
+            </wp:cNvGraphicFramePr>
+            <a:graphic xmlns:a="http://schemas.openxmlformats.org/drawingml/2006/main">
+              <a:graphicData uri="http://schemas.openxmlformats.org/drawingml/2006/picture">
+                <pic:pic xmlns:pic="http://schemas.openxmlformats.org/drawingml/2006/picture">
+                  <pic:nvPicPr>
+                    <pic:cNvPr id="1" name=""/>
+                    <pic:cNvPicPr/>
+                  </pic:nvPicPr>
+                  <pic:blipFill>
+                    <a:blip r:embed="rId8"/>
+                    <a:stretch>
+                      <a:fillRect/>
+                    </a:stretch>
+                  </pic:blipFill>
+                  <pic:spPr>
+                    <a:xfrm>
+                      <a:off x="0" y="0"/>
+                      <a:ext cx="5391150" cy="5962650"/>
                     </a:xfrm>
                     <a:prstGeom prst="rect">
                       <a:avLst/>

</xml_diff>

<commit_message>
After branches under reporting feedback
After branches under reporting feedback
</commit_message>
<xml_diff>
--- a/Sprint 2/SQL questions.docx
+++ b/Sprint 2/SQL questions.docx
@@ -859,9 +859,276 @@
           </wp:inline>
         </w:drawing>
       </w:r>
+    </w:p>
+    <w:p>
+      <w:r>
+        <w:t>Q1b Which are the top 5 branches per +</w:t>
+      </w:r>
+      <w:proofErr w:type="spellStart"/>
+      <w:r>
+        <w:t>ve</w:t>
+      </w:r>
+      <w:proofErr w:type="spellEnd"/>
+      <w:r>
+        <w:t xml:space="preserve"> customer feedback?</w:t>
+      </w:r>
+    </w:p>
+    <w:p>
+      <w:r>
+        <w:rPr>
+          <w:noProof/>
+        </w:rPr>
+        <w:lastRenderedPageBreak/>
+        <w:drawing>
+          <wp:inline distT="0" distB="0" distL="0" distR="0" wp14:anchorId="5C61F717" wp14:editId="49134BA3">
+            <wp:extent cx="3324225" cy="2695575"/>
+            <wp:effectExtent l="0" t="0" r="9525" b="9525"/>
+            <wp:docPr id="7" name="Picture 7"/>
+            <wp:cNvGraphicFramePr>
+              <a:graphicFrameLocks xmlns:a="http://schemas.openxmlformats.org/drawingml/2006/main" noChangeAspect="1"/>
+            </wp:cNvGraphicFramePr>
+            <a:graphic xmlns:a="http://schemas.openxmlformats.org/drawingml/2006/main">
+              <a:graphicData uri="http://schemas.openxmlformats.org/drawingml/2006/picture">
+                <pic:pic xmlns:pic="http://schemas.openxmlformats.org/drawingml/2006/picture">
+                  <pic:nvPicPr>
+                    <pic:cNvPr id="1" name=""/>
+                    <pic:cNvPicPr/>
+                  </pic:nvPicPr>
+                  <pic:blipFill>
+                    <a:blip r:embed="rId9"/>
+                    <a:stretch>
+                      <a:fillRect/>
+                    </a:stretch>
+                  </pic:blipFill>
+                  <pic:spPr>
+                    <a:xfrm>
+                      <a:off x="0" y="0"/>
+                      <a:ext cx="3324225" cy="2695575"/>
+                    </a:xfrm>
+                    <a:prstGeom prst="rect">
+                      <a:avLst/>
+                    </a:prstGeom>
+                  </pic:spPr>
+                </pic:pic>
+              </a:graphicData>
+            </a:graphic>
+          </wp:inline>
+        </w:drawing>
+      </w:r>
+    </w:p>
+    <w:p>
+      <w:r>
+        <w:rPr>
+          <w:noProof/>
+        </w:rPr>
+        <w:drawing>
+          <wp:inline distT="0" distB="0" distL="0" distR="0" wp14:anchorId="0F6660E2" wp14:editId="259DF5F0">
+            <wp:extent cx="3638550" cy="2962275"/>
+            <wp:effectExtent l="0" t="0" r="0" b="9525"/>
+            <wp:docPr id="8" name="Picture 8"/>
+            <wp:cNvGraphicFramePr>
+              <a:graphicFrameLocks xmlns:a="http://schemas.openxmlformats.org/drawingml/2006/main" noChangeAspect="1"/>
+            </wp:cNvGraphicFramePr>
+            <a:graphic xmlns:a="http://schemas.openxmlformats.org/drawingml/2006/main">
+              <a:graphicData uri="http://schemas.openxmlformats.org/drawingml/2006/picture">
+                <pic:pic xmlns:pic="http://schemas.openxmlformats.org/drawingml/2006/picture">
+                  <pic:nvPicPr>
+                    <pic:cNvPr id="1" name=""/>
+                    <pic:cNvPicPr/>
+                  </pic:nvPicPr>
+                  <pic:blipFill>
+                    <a:blip r:embed="rId10"/>
+                    <a:stretch>
+                      <a:fillRect/>
+                    </a:stretch>
+                  </pic:blipFill>
+                  <pic:spPr>
+                    <a:xfrm>
+                      <a:off x="0" y="0"/>
+                      <a:ext cx="3638550" cy="2962275"/>
+                    </a:xfrm>
+                    <a:prstGeom prst="rect">
+                      <a:avLst/>
+                    </a:prstGeom>
+                  </pic:spPr>
+                </pic:pic>
+              </a:graphicData>
+            </a:graphic>
+          </wp:inline>
+        </w:drawing>
+      </w:r>
+    </w:p>
+    <w:p/>
+    <w:p>
+      <w:r>
+        <w:t>Q</w:t>
+      </w:r>
+      <w:r>
+        <w:t>1bi – What are the characteristics of these branches which could contribute to this positivity?</w:t>
+      </w:r>
+    </w:p>
+    <w:p>
+      <w:r>
+        <w:t>I cannot find any useful information from any of the tables to suggest what this might be.</w:t>
+      </w:r>
+    </w:p>
+    <w:p/>
+    <w:p>
+      <w:r>
+        <w:t xml:space="preserve">Q2a – </w:t>
+      </w:r>
+      <w:r>
+        <w:t>Which branches may be under -reporting their customer feedback?</w:t>
+      </w:r>
+    </w:p>
+    <w:p>
+      <w:pPr>
+        <w:rPr>
+          <w:rFonts w:ascii="Calibri" w:eastAsia="Times New Roman" w:hAnsi="Calibri" w:cs="Calibri"/>
+          <w:color w:val="000000"/>
+          <w:lang w:eastAsia="en-GB"/>
+        </w:rPr>
+      </w:pPr>
+      <w:r>
+        <w:t xml:space="preserve">The only useful measure I can see is the Nulls for </w:t>
+      </w:r>
+      <w:r>
+        <w:rPr>
+          <w:rFonts w:ascii="Calibri" w:eastAsia="Times New Roman" w:hAnsi="Calibri" w:cs="Calibri"/>
+          <w:color w:val="000000"/>
+          <w:lang w:eastAsia="en-GB"/>
+        </w:rPr>
+        <w:t>Consumer complaint narrative</w:t>
+      </w:r>
+      <w:r>
+        <w:rPr>
+          <w:rFonts w:ascii="Calibri" w:eastAsia="Times New Roman" w:hAnsi="Calibri" w:cs="Calibri"/>
+          <w:color w:val="000000"/>
+          <w:lang w:eastAsia="en-GB"/>
+        </w:rPr>
+        <w:t xml:space="preserve"> in the Events table</w:t>
+      </w:r>
+    </w:p>
+    <w:p>
+      <w:pPr>
+        <w:rPr>
+          <w:rFonts w:ascii="Calibri" w:eastAsia="Times New Roman" w:hAnsi="Calibri" w:cs="Calibri"/>
+          <w:color w:val="000000"/>
+          <w:lang w:eastAsia="en-GB"/>
+        </w:rPr>
+      </w:pPr>
+      <w:r>
+        <w:rPr>
+          <w:rFonts w:ascii="Calibri" w:eastAsia="Times New Roman" w:hAnsi="Calibri" w:cs="Calibri"/>
+          <w:color w:val="000000"/>
+          <w:lang w:eastAsia="en-GB"/>
+        </w:rPr>
+        <w:t>I therefore calculated the number of nulls per branch, compared to the mean and ranked them according to the biggest deviation from the mean then added the branch name</w:t>
+      </w:r>
+    </w:p>
+    <w:p>
+      <w:pPr>
+        <w:rPr>
+          <w:rFonts w:ascii="Calibri" w:eastAsia="Times New Roman" w:hAnsi="Calibri" w:cs="Calibri"/>
+          <w:color w:val="000000"/>
+          <w:lang w:eastAsia="en-GB"/>
+        </w:rPr>
+      </w:pPr>
+      <w:r>
+        <w:rPr>
+          <w:noProof/>
+        </w:rPr>
+        <w:lastRenderedPageBreak/>
+        <w:drawing>
+          <wp:inline distT="0" distB="0" distL="0" distR="0" wp14:anchorId="273E63BC" wp14:editId="2B426B65">
+            <wp:extent cx="4638675" cy="6553200"/>
+            <wp:effectExtent l="0" t="0" r="9525" b="0"/>
+            <wp:docPr id="9" name="Picture 9"/>
+            <wp:cNvGraphicFramePr>
+              <a:graphicFrameLocks xmlns:a="http://schemas.openxmlformats.org/drawingml/2006/main" noChangeAspect="1"/>
+            </wp:cNvGraphicFramePr>
+            <a:graphic xmlns:a="http://schemas.openxmlformats.org/drawingml/2006/main">
+              <a:graphicData uri="http://schemas.openxmlformats.org/drawingml/2006/picture">
+                <pic:pic xmlns:pic="http://schemas.openxmlformats.org/drawingml/2006/picture">
+                  <pic:nvPicPr>
+                    <pic:cNvPr id="1" name=""/>
+                    <pic:cNvPicPr/>
+                  </pic:nvPicPr>
+                  <pic:blipFill>
+                    <a:blip r:embed="rId11"/>
+                    <a:stretch>
+                      <a:fillRect/>
+                    </a:stretch>
+                  </pic:blipFill>
+                  <pic:spPr>
+                    <a:xfrm>
+                      <a:off x="0" y="0"/>
+                      <a:ext cx="4638675" cy="6553200"/>
+                    </a:xfrm>
+                    <a:prstGeom prst="rect">
+                      <a:avLst/>
+                    </a:prstGeom>
+                  </pic:spPr>
+                </pic:pic>
+              </a:graphicData>
+            </a:graphic>
+          </wp:inline>
+        </w:drawing>
+      </w:r>
+    </w:p>
+    <w:p>
+      <w:pPr>
+        <w:rPr>
+          <w:rFonts w:ascii="Calibri" w:eastAsia="Times New Roman" w:hAnsi="Calibri" w:cs="Calibri"/>
+          <w:color w:val="000000"/>
+          <w:lang w:eastAsia="en-GB"/>
+        </w:rPr>
+      </w:pPr>
+      <w:r>
+        <w:rPr>
+          <w:noProof/>
+        </w:rPr>
+        <w:lastRenderedPageBreak/>
+        <w:drawing>
+          <wp:inline distT="0" distB="0" distL="0" distR="0" wp14:anchorId="1B1B4D5F" wp14:editId="7DCA1E19">
+            <wp:extent cx="4162425" cy="6562725"/>
+            <wp:effectExtent l="0" t="0" r="9525" b="9525"/>
+            <wp:docPr id="10" name="Picture 10"/>
+            <wp:cNvGraphicFramePr>
+              <a:graphicFrameLocks xmlns:a="http://schemas.openxmlformats.org/drawingml/2006/main" noChangeAspect="1"/>
+            </wp:cNvGraphicFramePr>
+            <a:graphic xmlns:a="http://schemas.openxmlformats.org/drawingml/2006/main">
+              <a:graphicData uri="http://schemas.openxmlformats.org/drawingml/2006/picture">
+                <pic:pic xmlns:pic="http://schemas.openxmlformats.org/drawingml/2006/picture">
+                  <pic:nvPicPr>
+                    <pic:cNvPr id="1" name=""/>
+                    <pic:cNvPicPr/>
+                  </pic:nvPicPr>
+                  <pic:blipFill>
+                    <a:blip r:embed="rId12"/>
+                    <a:stretch>
+                      <a:fillRect/>
+                    </a:stretch>
+                  </pic:blipFill>
+                  <pic:spPr>
+                    <a:xfrm>
+                      <a:off x="0" y="0"/>
+                      <a:ext cx="4162425" cy="6562725"/>
+                    </a:xfrm>
+                    <a:prstGeom prst="rect">
+                      <a:avLst/>
+                    </a:prstGeom>
+                  </pic:spPr>
+                </pic:pic>
+              </a:graphicData>
+            </a:graphic>
+          </wp:inline>
+        </w:drawing>
+      </w:r>
       <w:bookmarkStart w:id="0" w:name="_GoBack"/>
       <w:bookmarkEnd w:id="0"/>
     </w:p>
+    <w:p/>
     <w:sectPr>
       <w:pgSz w:w="11906" w:h="16838"/>
       <w:pgMar w:top="1440" w:right="1440" w:bottom="1440" w:left="1440" w:header="708" w:footer="708" w:gutter="0"/>

</xml_diff>